<commit_message>
noun verb 파일 수정
</commit_message>
<xml_diff>
--- a/projectProgressStatus/9회차/SOLAFY_2020_Project_divide_nouns_verbs.docx
+++ b/projectProgressStatus/9회차/SOLAFY_2020_Project_divide_nouns_verbs.docx
@@ -616,9 +616,6 @@
     <w:p>
       <w:pPr>
         <w:spacing w:after="0" w:line="240" w:lineRule="auto"/>
-        <w:rPr>
-          <w:rFonts w:hint="eastAsia"/>
-        </w:rPr>
       </w:pPr>
     </w:p>
     <w:tbl>
@@ -687,10 +684,16 @@
           <w:p>
             <w:pPr>
               <w:jc w:val="center"/>
-            </w:pPr>
-            <w:r>
-              <w:rPr>
-                <w:rFonts w:hint="eastAsia"/>
+              <w:rPr>
+                <w:b w:val="0"/>
+                <w:bCs w:val="0"/>
+              </w:rPr>
+            </w:pPr>
+            <w:r>
+              <w:rPr>
+                <w:rFonts w:hint="eastAsia"/>
+                <w:b w:val="0"/>
+                <w:bCs w:val="0"/>
               </w:rPr>
               <w:t>등록하다</w:t>
             </w:r>
@@ -709,10 +712,16 @@
           <w:p>
             <w:pPr>
               <w:jc w:val="center"/>
-            </w:pPr>
-            <w:r>
-              <w:rPr>
-                <w:rFonts w:hint="eastAsia"/>
+              <w:rPr>
+                <w:b w:val="0"/>
+                <w:bCs w:val="0"/>
+              </w:rPr>
+            </w:pPr>
+            <w:r>
+              <w:rPr>
+                <w:rFonts w:hint="eastAsia"/>
+                <w:b w:val="0"/>
+                <w:bCs w:val="0"/>
               </w:rPr>
               <w:t>수정하다</w:t>
             </w:r>
@@ -728,10 +737,16 @@
           <w:p>
             <w:pPr>
               <w:jc w:val="center"/>
-            </w:pPr>
-            <w:r>
-              <w:rPr>
-                <w:rFonts w:hint="eastAsia"/>
+              <w:rPr>
+                <w:b w:val="0"/>
+                <w:bCs w:val="0"/>
+              </w:rPr>
+            </w:pPr>
+            <w:r>
+              <w:rPr>
+                <w:rFonts w:hint="eastAsia"/>
+                <w:b w:val="0"/>
+                <w:bCs w:val="0"/>
               </w:rPr>
               <w:t>삭제하다</w:t>
             </w:r>
@@ -754,12 +769,14 @@
             <w:r>
               <w:rPr>
                 <w:rFonts w:hint="eastAsia"/>
+                <w:color w:val="FF0000"/>
               </w:rPr>
               <w:t>(템플릿)</w:t>
             </w:r>
             <w:r>
               <w:rPr>
                 <w:rFonts w:hint="eastAsia"/>
+                <w:color w:val="FF0000"/>
               </w:rPr>
               <w:t>만들다</w:t>
             </w:r>
@@ -779,6 +796,7 @@
             <w:r>
               <w:rPr>
                 <w:rFonts w:hint="eastAsia"/>
+                <w:color w:val="FF0000"/>
               </w:rPr>
               <w:t>채점하다</w:t>
             </w:r>
@@ -801,6 +819,7 @@
             <w:r>
               <w:rPr>
                 <w:rFonts w:hint="eastAsia"/>
+                <w:color w:val="FF0000"/>
               </w:rPr>
               <w:t>측정하다(시간)</w:t>
             </w:r>
@@ -820,12 +839,14 @@
             <w:r>
               <w:rPr>
                 <w:rFonts w:hint="eastAsia"/>
+                <w:color w:val="FF0000"/>
               </w:rPr>
               <w:t>(피드백)</w:t>
             </w:r>
             <w:r>
               <w:rPr>
                 <w:rFonts w:hint="eastAsia"/>
+                <w:color w:val="FF0000"/>
               </w:rPr>
               <w:t>알려주다</w:t>
             </w:r>
@@ -844,10 +865,14 @@
           <w:p>
             <w:pPr>
               <w:jc w:val="center"/>
-            </w:pPr>
-            <w:r>
-              <w:rPr>
-                <w:rFonts w:hint="eastAsia"/>
+              <w:rPr>
+                <w:color w:val="FF0000"/>
+              </w:rPr>
+            </w:pPr>
+            <w:r>
+              <w:rPr>
+                <w:rFonts w:hint="eastAsia"/>
+                <w:color w:val="FF0000"/>
               </w:rPr>
               <w:t>생성하다(오답노트)</w:t>
             </w:r>
@@ -1123,9 +1148,6 @@
     <w:p>
       <w:pPr>
         <w:spacing w:after="0" w:line="240" w:lineRule="auto"/>
-        <w:rPr>
-          <w:rFonts w:hint="eastAsia"/>
-        </w:rPr>
       </w:pPr>
     </w:p>
     <w:tbl>
@@ -1153,9 +1175,6 @@
     <w:p>
       <w:pPr>
         <w:spacing w:after="0" w:line="240" w:lineRule="auto"/>
-        <w:rPr>
-          <w:rFonts w:hint="eastAsia"/>
-        </w:rPr>
       </w:pPr>
     </w:p>
     <w:tbl>
@@ -1407,9 +1426,6 @@
           <w:p>
             <w:pPr>
               <w:jc w:val="center"/>
-              <w:rPr>
-                <w:rFonts w:hint="eastAsia"/>
-              </w:rPr>
             </w:pPr>
           </w:p>
         </w:tc>
@@ -2195,13 +2211,7 @@
             <w:cnfStyle w:val="001000000000" w:firstRow="0" w:lastRow="0" w:firstColumn="1" w:lastColumn="0" w:oddVBand="0" w:evenVBand="0" w:oddHBand="0" w:evenHBand="0" w:firstRowFirstColumn="0" w:firstRowLastColumn="0" w:lastRowFirstColumn="0" w:lastRowLastColumn="0"/>
             <w:tcW w:w="2547" w:type="dxa"/>
           </w:tcPr>
-          <w:p>
-            <w:pPr>
-              <w:rPr>
-                <w:rFonts w:hint="eastAsia"/>
-              </w:rPr>
-            </w:pPr>
-          </w:p>
+          <w:p/>
         </w:tc>
       </w:tr>
     </w:tbl>
@@ -3140,11 +3150,6 @@
             <w:tcW w:w="2547" w:type="dxa"/>
           </w:tcPr>
           <w:p>
-            <w:pPr>
-              <w:rPr>
-                <w:rFonts w:hint="eastAsia"/>
-              </w:rPr>
-            </w:pPr>
             <w:r>
               <w:t>(</w:t>
             </w:r>
@@ -3173,9 +3178,6 @@
     <w:p>
       <w:pPr>
         <w:spacing w:after="0" w:line="240" w:lineRule="auto"/>
-        <w:rPr>
-          <w:rFonts w:hint="eastAsia"/>
-        </w:rPr>
       </w:pPr>
     </w:p>
     <w:tbl>
@@ -4077,9 +4079,6 @@
     <w:p>
       <w:pPr>
         <w:spacing w:after="0" w:line="240" w:lineRule="auto"/>
-        <w:rPr>
-          <w:rFonts w:hint="eastAsia"/>
-        </w:rPr>
       </w:pPr>
     </w:p>
     <w:tbl>
@@ -4428,9 +4427,6 @@
     <w:p>
       <w:pPr>
         <w:spacing w:after="0" w:line="240" w:lineRule="auto"/>
-        <w:rPr>
-          <w:rFonts w:hint="eastAsia"/>
-        </w:rPr>
       </w:pPr>
     </w:p>
     <w:sectPr>

</xml_diff>